<commit_message>
Revisione Documenti + Presentazione
</commit_message>
<xml_diff>
--- a/DOCUMENTAZIONE/1 - Problem Statement.docx
+++ b/DOCUMENTAZIONE/1 - Problem Statement.docx
@@ -1556,7 +1556,7 @@
       <w:sdtContent>
         <w:p>
           <w:pPr>
-            <w:pStyle w:val="TOAHeading"/>
+            <w:pStyle w:val="Titoloindice"/>
             <w:suppressLineNumbers/>
             <w:ind w:left="0" w:hanging="0"/>
             <w:rPr>
@@ -1654,7 +1654,29 @@
               </w:rPr>
               <w:t>3. REQUISITI FUNZIONALI</w:t>
               <w:tab/>
-              <w:t>13</w:t>
+              <w:t>12</w:t>
+            </w:r>
+          </w:hyperlink>
+        </w:p>
+        <w:p>
+          <w:pPr>
+            <w:pStyle w:val="Indice1"/>
+            <w:rPr/>
+          </w:pPr>
+          <w:hyperlink w:anchor="__RefHeading___Toc636_3230510346">
+            <w:r>
+              <w:rPr>
+                <w:rStyle w:val="Saltoaindice"/>
+              </w:rPr>
+              <w:t xml:space="preserve">​ </w:t>
+            </w:r>
+            <w:r>
+              <w:rPr>
+                <w:rStyle w:val="Saltoaindice"/>
+              </w:rPr>
+              <w:t>4. REQUISITI NON FUNZIONALI</w:t>
+              <w:tab/>
+              <w:t>14</w:t>
             </w:r>
           </w:hyperlink>
         </w:p>
@@ -1676,7 +1698,7 @@
               </w:rPr>
               <w:t>5. TARGET ENVIRONMENT</w:t>
               <w:tab/>
-              <w:t>18</w:t>
+              <w:t>15</w:t>
             </w:r>
           </w:hyperlink>
           <w:r>
@@ -4317,7 +4339,7 @@
       </w:tblPr>
       <w:tblGrid>
         <w:gridCol w:w="4986"/>
-        <w:gridCol w:w="4986"/>
+        <w:gridCol w:w="4985"/>
       </w:tblGrid>
       <w:tr>
         <w:trPr/>
@@ -4356,7 +4378,7 @@
         </w:tc>
         <w:tc>
           <w:tcPr>
-            <w:tcW w:w="4986" w:type="dxa"/>
+            <w:tcW w:w="4985" w:type="dxa"/>
             <w:tcBorders>
               <w:top w:val="single" w:sz="2" w:space="0" w:color="000000"/>
               <w:left w:val="single" w:sz="2" w:space="0" w:color="000000"/>
@@ -4419,7 +4441,7 @@
         </w:tc>
         <w:tc>
           <w:tcPr>
-            <w:tcW w:w="4986" w:type="dxa"/>
+            <w:tcW w:w="4985" w:type="dxa"/>
             <w:tcBorders>
               <w:left w:val="single" w:sz="2" w:space="0" w:color="000000"/>
               <w:bottom w:val="single" w:sz="2" w:space="0" w:color="000000"/>
@@ -4473,7 +4495,7 @@
         </w:tc>
         <w:tc>
           <w:tcPr>
-            <w:tcW w:w="4986" w:type="dxa"/>
+            <w:tcW w:w="4985" w:type="dxa"/>
             <w:tcBorders>
               <w:left w:val="single" w:sz="2" w:space="0" w:color="000000"/>
               <w:bottom w:val="single" w:sz="2" w:space="0" w:color="000000"/>
@@ -4527,7 +4549,7 @@
         </w:tc>
         <w:tc>
           <w:tcPr>
-            <w:tcW w:w="4986" w:type="dxa"/>
+            <w:tcW w:w="4985" w:type="dxa"/>
             <w:tcBorders>
               <w:left w:val="single" w:sz="2" w:space="0" w:color="000000"/>
               <w:bottom w:val="single" w:sz="2" w:space="0" w:color="000000"/>
@@ -4581,6 +4603,7 @@
           <w:p>
             <w:pPr>
               <w:pStyle w:val="Contenutotabella"/>
+              <w:widowControl w:val="false"/>
               <w:rPr/>
             </w:pPr>
             <w:r>
@@ -4590,7 +4613,7 @@
         </w:tc>
         <w:tc>
           <w:tcPr>
-            <w:tcW w:w="4986" w:type="dxa"/>
+            <w:tcW w:w="4985" w:type="dxa"/>
             <w:tcBorders>
               <w:left w:val="single" w:sz="2" w:space="0" w:color="000000"/>
               <w:bottom w:val="single" w:sz="2" w:space="0" w:color="000000"/>
@@ -4644,7 +4667,7 @@
         </w:tc>
         <w:tc>
           <w:tcPr>
-            <w:tcW w:w="4986" w:type="dxa"/>
+            <w:tcW w:w="4985" w:type="dxa"/>
             <w:tcBorders>
               <w:left w:val="single" w:sz="2" w:space="0" w:color="000000"/>
               <w:bottom w:val="single" w:sz="2" w:space="0" w:color="000000"/>
@@ -4698,7 +4721,7 @@
         </w:tc>
         <w:tc>
           <w:tcPr>
-            <w:tcW w:w="4986" w:type="dxa"/>
+            <w:tcW w:w="4985" w:type="dxa"/>
             <w:tcBorders>
               <w:left w:val="single" w:sz="2" w:space="0" w:color="000000"/>
               <w:bottom w:val="single" w:sz="2" w:space="0" w:color="000000"/>
@@ -4791,7 +4814,7 @@
         </w:tc>
         <w:tc>
           <w:tcPr>
-            <w:tcW w:w="4986" w:type="dxa"/>
+            <w:tcW w:w="4985" w:type="dxa"/>
             <w:tcBorders>
               <w:left w:val="single" w:sz="2" w:space="0" w:color="000000"/>
               <w:bottom w:val="single" w:sz="2" w:space="0" w:color="000000"/>
@@ -4914,7 +4937,7 @@
         </w:tc>
         <w:tc>
           <w:tcPr>
-            <w:tcW w:w="4986" w:type="dxa"/>
+            <w:tcW w:w="4985" w:type="dxa"/>
             <w:tcBorders>
               <w:left w:val="single" w:sz="2" w:space="0" w:color="000000"/>
               <w:bottom w:val="single" w:sz="2" w:space="0" w:color="000000"/>
@@ -4964,27 +4987,13 @@
                 <w:sz w:val="30"/>
                 <w:szCs w:val="30"/>
               </w:rPr>
-              <w:t xml:space="preserve">RF – </w:t>
-            </w:r>
-            <w:r>
-              <w:rPr>
-                <w:sz w:val="30"/>
-                <w:szCs w:val="30"/>
-              </w:rPr>
-              <w:t xml:space="preserve">9 </w:t>
-            </w:r>
-            <w:r>
-              <w:rPr>
-                <w:sz w:val="30"/>
-                <w:szCs w:val="30"/>
-              </w:rPr>
-              <w:t>ModificaPassword</w:t>
-            </w:r>
-          </w:p>
-        </w:tc>
-        <w:tc>
-          <w:tcPr>
-            <w:tcW w:w="4986" w:type="dxa"/>
+              <w:t>RF – 9 ModificaPassword</w:t>
+            </w:r>
+          </w:p>
+        </w:tc>
+        <w:tc>
+          <w:tcPr>
+            <w:tcW w:w="4985" w:type="dxa"/>
             <w:tcBorders>
               <w:left w:val="single" w:sz="2" w:space="0" w:color="000000"/>
               <w:bottom w:val="single" w:sz="2" w:space="0" w:color="000000"/>
@@ -5034,27 +5043,13 @@
                 <w:sz w:val="30"/>
                 <w:szCs w:val="30"/>
               </w:rPr>
-              <w:t>RF – 1</w:t>
-            </w:r>
-            <w:r>
-              <w:rPr>
-                <w:sz w:val="30"/>
-                <w:szCs w:val="30"/>
-              </w:rPr>
-              <w:t>0</w:t>
-            </w:r>
-            <w:r>
-              <w:rPr>
-                <w:sz w:val="30"/>
-                <w:szCs w:val="30"/>
-              </w:rPr>
-              <w:t xml:space="preserve"> ModificaImmagineProfilo</w:t>
-            </w:r>
-          </w:p>
-        </w:tc>
-        <w:tc>
-          <w:tcPr>
-            <w:tcW w:w="4986" w:type="dxa"/>
+              <w:t>RF – 10 ModificaImmagineProfilo</w:t>
+            </w:r>
+          </w:p>
+        </w:tc>
+        <w:tc>
+          <w:tcPr>
+            <w:tcW w:w="4985" w:type="dxa"/>
             <w:tcBorders>
               <w:left w:val="single" w:sz="2" w:space="0" w:color="000000"/>
               <w:bottom w:val="single" w:sz="2" w:space="0" w:color="000000"/>
@@ -5104,27 +5099,13 @@
                 <w:sz w:val="30"/>
                 <w:szCs w:val="30"/>
               </w:rPr>
-              <w:t>RF – 1</w:t>
-            </w:r>
-            <w:r>
-              <w:rPr>
-                <w:sz w:val="30"/>
-                <w:szCs w:val="30"/>
-              </w:rPr>
-              <w:t>1</w:t>
-            </w:r>
-            <w:r>
-              <w:rPr>
-                <w:sz w:val="30"/>
-                <w:szCs w:val="30"/>
-              </w:rPr>
-              <w:t xml:space="preserve"> ModificaProfilo</w:t>
-            </w:r>
-          </w:p>
-        </w:tc>
-        <w:tc>
-          <w:tcPr>
-            <w:tcW w:w="4986" w:type="dxa"/>
+              <w:t>RF – 11 ModificaProfilo</w:t>
+            </w:r>
+          </w:p>
+        </w:tc>
+        <w:tc>
+          <w:tcPr>
+            <w:tcW w:w="4985" w:type="dxa"/>
             <w:tcBorders>
               <w:left w:val="single" w:sz="2" w:space="0" w:color="000000"/>
               <w:bottom w:val="single" w:sz="2" w:space="0" w:color="000000"/>
@@ -5174,27 +5155,13 @@
                 <w:sz w:val="30"/>
                 <w:szCs w:val="30"/>
               </w:rPr>
-              <w:t>RF – 1</w:t>
-            </w:r>
-            <w:r>
-              <w:rPr>
-                <w:sz w:val="30"/>
-                <w:szCs w:val="30"/>
-              </w:rPr>
-              <w:t>2</w:t>
-            </w:r>
-            <w:r>
-              <w:rPr>
-                <w:sz w:val="30"/>
-                <w:szCs w:val="30"/>
-              </w:rPr>
-              <w:t xml:space="preserve"> DeleteAccount</w:t>
-            </w:r>
-          </w:p>
-        </w:tc>
-        <w:tc>
-          <w:tcPr>
-            <w:tcW w:w="4986" w:type="dxa"/>
+              <w:t>RF – 12 DeleteAccount</w:t>
+            </w:r>
+          </w:p>
+        </w:tc>
+        <w:tc>
+          <w:tcPr>
+            <w:tcW w:w="4985" w:type="dxa"/>
             <w:tcBorders>
               <w:left w:val="single" w:sz="2" w:space="0" w:color="000000"/>
               <w:bottom w:val="single" w:sz="2" w:space="0" w:color="000000"/>
@@ -5244,27 +5211,13 @@
                 <w:sz w:val="30"/>
                 <w:szCs w:val="30"/>
               </w:rPr>
-              <w:t>RF – 1</w:t>
-            </w:r>
-            <w:r>
-              <w:rPr>
-                <w:sz w:val="30"/>
-                <w:szCs w:val="30"/>
-              </w:rPr>
-              <w:t>3</w:t>
-            </w:r>
-            <w:r>
-              <w:rPr>
-                <w:sz w:val="30"/>
-                <w:szCs w:val="30"/>
-              </w:rPr>
-              <w:t xml:space="preserve"> VisualizzaLibro</w:t>
-            </w:r>
-          </w:p>
-        </w:tc>
-        <w:tc>
-          <w:tcPr>
-            <w:tcW w:w="4986" w:type="dxa"/>
+              <w:t>RF – 13 VisualizzaLibro</w:t>
+            </w:r>
+          </w:p>
+        </w:tc>
+        <w:tc>
+          <w:tcPr>
+            <w:tcW w:w="4985" w:type="dxa"/>
             <w:tcBorders>
               <w:left w:val="single" w:sz="2" w:space="0" w:color="000000"/>
               <w:bottom w:val="single" w:sz="2" w:space="0" w:color="000000"/>
@@ -5314,21 +5267,7 @@
                 <w:sz w:val="30"/>
                 <w:szCs w:val="30"/>
               </w:rPr>
-              <w:t xml:space="preserve">RF – </w:t>
-            </w:r>
-            <w:r>
-              <w:rPr>
-                <w:sz w:val="30"/>
-                <w:szCs w:val="30"/>
-              </w:rPr>
-              <w:t>14</w:t>
-            </w:r>
-            <w:r>
-              <w:rPr>
-                <w:sz w:val="30"/>
-                <w:szCs w:val="30"/>
-              </w:rPr>
-              <w:t xml:space="preserve"> </w:t>
+              <w:t xml:space="preserve">RF – 14 </w:t>
             </w:r>
             <w:r>
               <w:rPr>
@@ -5342,7 +5281,7 @@
         </w:tc>
         <w:tc>
           <w:tcPr>
-            <w:tcW w:w="4986" w:type="dxa"/>
+            <w:tcW w:w="4985" w:type="dxa"/>
             <w:tcBorders>
               <w:left w:val="single" w:sz="2" w:space="0" w:color="000000"/>
               <w:bottom w:val="single" w:sz="2" w:space="0" w:color="000000"/>
@@ -5392,14 +5331,7 @@
                 <w:sz w:val="30"/>
                 <w:szCs w:val="30"/>
               </w:rPr>
-              <w:t xml:space="preserve">RF – </w:t>
-            </w:r>
-            <w:r>
-              <w:rPr>
-                <w:sz w:val="30"/>
-                <w:szCs w:val="30"/>
-              </w:rPr>
-              <w:t>15</w:t>
+              <w:t>RF – 15</w:t>
             </w:r>
             <w:r>
               <w:rPr>
@@ -5413,7 +5345,7 @@
         </w:tc>
         <w:tc>
           <w:tcPr>
-            <w:tcW w:w="4986" w:type="dxa"/>
+            <w:tcW w:w="4985" w:type="dxa"/>
             <w:tcBorders>
               <w:left w:val="single" w:sz="2" w:space="0" w:color="000000"/>
               <w:bottom w:val="single" w:sz="2" w:space="0" w:color="000000"/>
@@ -5463,27 +5395,13 @@
                 <w:sz w:val="30"/>
                 <w:szCs w:val="30"/>
               </w:rPr>
-              <w:t xml:space="preserve">RF – </w:t>
-            </w:r>
-            <w:r>
-              <w:rPr>
-                <w:sz w:val="30"/>
-                <w:szCs w:val="30"/>
-              </w:rPr>
-              <w:t>1</w:t>
-            </w:r>
-            <w:r>
-              <w:rPr>
-                <w:sz w:val="30"/>
-                <w:szCs w:val="30"/>
-              </w:rPr>
-              <w:t>6 FollowCommunity</w:t>
-            </w:r>
-          </w:p>
-        </w:tc>
-        <w:tc>
-          <w:tcPr>
-            <w:tcW w:w="4986" w:type="dxa"/>
+              <w:t>RF – 16 FollowCommunity</w:t>
+            </w:r>
+          </w:p>
+        </w:tc>
+        <w:tc>
+          <w:tcPr>
+            <w:tcW w:w="4985" w:type="dxa"/>
             <w:tcBorders>
               <w:left w:val="single" w:sz="2" w:space="0" w:color="000000"/>
               <w:bottom w:val="single" w:sz="2" w:space="0" w:color="000000"/>
@@ -5533,27 +5451,13 @@
                 <w:sz w:val="30"/>
                 <w:szCs w:val="30"/>
               </w:rPr>
-              <w:t xml:space="preserve">RF – </w:t>
-            </w:r>
-            <w:r>
-              <w:rPr>
-                <w:sz w:val="30"/>
-                <w:szCs w:val="30"/>
-              </w:rPr>
-              <w:t>1</w:t>
-            </w:r>
-            <w:r>
-              <w:rPr>
-                <w:sz w:val="30"/>
-                <w:szCs w:val="30"/>
-              </w:rPr>
-              <w:t>7 UnFollowCommunity</w:t>
-            </w:r>
-          </w:p>
-        </w:tc>
-        <w:tc>
-          <w:tcPr>
-            <w:tcW w:w="4986" w:type="dxa"/>
+              <w:t>RF – 17 UnFollowCommunity</w:t>
+            </w:r>
+          </w:p>
+        </w:tc>
+        <w:tc>
+          <w:tcPr>
+            <w:tcW w:w="4985" w:type="dxa"/>
             <w:tcBorders>
               <w:left w:val="single" w:sz="2" w:space="0" w:color="000000"/>
               <w:bottom w:val="single" w:sz="2" w:space="0" w:color="000000"/>
@@ -5603,27 +5507,13 @@
                 <w:sz w:val="30"/>
                 <w:szCs w:val="30"/>
               </w:rPr>
-              <w:t xml:space="preserve">RF – </w:t>
-            </w:r>
-            <w:r>
-              <w:rPr>
-                <w:sz w:val="30"/>
-                <w:szCs w:val="30"/>
-              </w:rPr>
-              <w:t>18</w:t>
-            </w:r>
-            <w:r>
-              <w:rPr>
-                <w:sz w:val="30"/>
-                <w:szCs w:val="30"/>
-              </w:rPr>
-              <w:t xml:space="preserve"> VisualizzaCommunity</w:t>
-            </w:r>
-          </w:p>
-        </w:tc>
-        <w:tc>
-          <w:tcPr>
-            <w:tcW w:w="4986" w:type="dxa"/>
+              <w:t>RF – 18 VisualizzaCommunity</w:t>
+            </w:r>
+          </w:p>
+        </w:tc>
+        <w:tc>
+          <w:tcPr>
+            <w:tcW w:w="4985" w:type="dxa"/>
             <w:tcBorders>
               <w:left w:val="single" w:sz="2" w:space="0" w:color="000000"/>
               <w:bottom w:val="single" w:sz="2" w:space="0" w:color="000000"/>
@@ -5673,27 +5563,13 @@
                 <w:sz w:val="30"/>
                 <w:szCs w:val="30"/>
               </w:rPr>
-              <w:t xml:space="preserve">RF – </w:t>
-            </w:r>
-            <w:r>
-              <w:rPr>
-                <w:sz w:val="30"/>
-                <w:szCs w:val="30"/>
-              </w:rPr>
-              <w:t>19</w:t>
-            </w:r>
-            <w:r>
-              <w:rPr>
-                <w:sz w:val="30"/>
-                <w:szCs w:val="30"/>
-              </w:rPr>
-              <w:t xml:space="preserve"> EliminaCommunity</w:t>
-            </w:r>
-          </w:p>
-        </w:tc>
-        <w:tc>
-          <w:tcPr>
-            <w:tcW w:w="4986" w:type="dxa"/>
+              <w:t>RF – 19 EliminaCommunity</w:t>
+            </w:r>
+          </w:p>
+        </w:tc>
+        <w:tc>
+          <w:tcPr>
+            <w:tcW w:w="4985" w:type="dxa"/>
             <w:tcBorders>
               <w:left w:val="single" w:sz="2" w:space="0" w:color="000000"/>
               <w:bottom w:val="single" w:sz="4" w:space="0" w:color="000000"/>
@@ -5745,27 +5621,13 @@
                 <w:sz w:val="30"/>
                 <w:szCs w:val="30"/>
               </w:rPr>
-              <w:t xml:space="preserve">RF – </w:t>
-            </w:r>
-            <w:r>
-              <w:rPr>
-                <w:sz w:val="30"/>
-                <w:szCs w:val="30"/>
-              </w:rPr>
-              <w:t>20</w:t>
-            </w:r>
-            <w:r>
-              <w:rPr>
-                <w:sz w:val="30"/>
-                <w:szCs w:val="30"/>
-              </w:rPr>
-              <w:t xml:space="preserve"> ModificaFotoCommunity</w:t>
-            </w:r>
-          </w:p>
-        </w:tc>
-        <w:tc>
-          <w:tcPr>
-            <w:tcW w:w="4986" w:type="dxa"/>
+              <w:t>RF – 20 ModificaFotoCommunity</w:t>
+            </w:r>
+          </w:p>
+        </w:tc>
+        <w:tc>
+          <w:tcPr>
+            <w:tcW w:w="4985" w:type="dxa"/>
             <w:tcBorders>
               <w:top w:val="single" w:sz="4" w:space="0" w:color="000000"/>
               <w:left w:val="single" w:sz="4" w:space="0" w:color="000000"/>
@@ -5818,27 +5680,13 @@
                 <w:sz w:val="30"/>
                 <w:szCs w:val="30"/>
               </w:rPr>
-              <w:t xml:space="preserve">RF – </w:t>
-            </w:r>
-            <w:r>
-              <w:rPr>
-                <w:sz w:val="30"/>
-                <w:szCs w:val="30"/>
-              </w:rPr>
-              <w:t>21</w:t>
-            </w:r>
-            <w:r>
-              <w:rPr>
-                <w:sz w:val="30"/>
-                <w:szCs w:val="30"/>
-              </w:rPr>
-              <w:t xml:space="preserve"> ModificaCommunity</w:t>
-            </w:r>
-          </w:p>
-        </w:tc>
-        <w:tc>
-          <w:tcPr>
-            <w:tcW w:w="4986" w:type="dxa"/>
+              <w:t>RF – 21 ModificaCommunity</w:t>
+            </w:r>
+          </w:p>
+        </w:tc>
+        <w:tc>
+          <w:tcPr>
+            <w:tcW w:w="4985" w:type="dxa"/>
             <w:tcBorders>
               <w:top w:val="single" w:sz="4" w:space="0" w:color="000000"/>
               <w:left w:val="single" w:sz="4" w:space="0" w:color="000000"/>
@@ -5890,27 +5738,13 @@
                 <w:sz w:val="30"/>
                 <w:szCs w:val="30"/>
               </w:rPr>
-              <w:t xml:space="preserve">RF – </w:t>
-            </w:r>
-            <w:r>
-              <w:rPr>
-                <w:sz w:val="30"/>
-                <w:szCs w:val="30"/>
-              </w:rPr>
-              <w:t>22</w:t>
-            </w:r>
-            <w:r>
-              <w:rPr>
-                <w:sz w:val="30"/>
-                <w:szCs w:val="30"/>
-              </w:rPr>
-              <w:t xml:space="preserve"> VisualizzaUtentiCommunity</w:t>
-            </w:r>
-          </w:p>
-        </w:tc>
-        <w:tc>
-          <w:tcPr>
-            <w:tcW w:w="4986" w:type="dxa"/>
+              <w:t>RF – 22 VisualizzaUtentiCommunity</w:t>
+            </w:r>
+          </w:p>
+        </w:tc>
+        <w:tc>
+          <w:tcPr>
+            <w:tcW w:w="4985" w:type="dxa"/>
             <w:tcBorders>
               <w:top w:val="single" w:sz="4" w:space="0" w:color="000000"/>
               <w:left w:val="single" w:sz="2" w:space="0" w:color="000000"/>
@@ -6035,7 +5869,7 @@
         </w:tc>
         <w:tc>
           <w:tcPr>
-            <w:tcW w:w="4986" w:type="dxa"/>
+            <w:tcW w:w="4985" w:type="dxa"/>
             <w:tcBorders>
               <w:top w:val="single" w:sz="4" w:space="0" w:color="000000"/>
               <w:left w:val="single" w:sz="2" w:space="0" w:color="000000"/>
@@ -6056,13 +5890,7 @@
               <w:rPr>
                 <w:lang w:val="it-IT"/>
               </w:rPr>
-              <w:t xml:space="preserve">Possibilità per </w:t>
-            </w:r>
-            <w:r>
-              <w:rPr>
-                <w:lang w:val="it-IT"/>
-              </w:rPr>
-              <w:t>un utente di mettere Like ad un post</w:t>
+              <w:t>Possibilità per un utente di mettere Like ad un post</w:t>
             </w:r>
           </w:p>
         </w:tc>
@@ -6137,7 +5965,7 @@
         </w:tc>
         <w:tc>
           <w:tcPr>
-            <w:tcW w:w="4986" w:type="dxa"/>
+            <w:tcW w:w="4985" w:type="dxa"/>
             <w:tcBorders>
               <w:top w:val="single" w:sz="4" w:space="0" w:color="000000"/>
               <w:left w:val="single" w:sz="2" w:space="0" w:color="000000"/>
@@ -6158,13 +5986,7 @@
               <w:rPr>
                 <w:lang w:val="it-IT"/>
               </w:rPr>
-              <w:t xml:space="preserve">Possibilità per </w:t>
-            </w:r>
-            <w:r>
-              <w:rPr>
-                <w:lang w:val="it-IT"/>
-              </w:rPr>
-              <w:t xml:space="preserve">un utente di </w:t>
+              <w:t xml:space="preserve">Possibilità per un utente di </w:t>
             </w:r>
             <w:r>
               <w:rPr>
@@ -6268,7 +6090,7 @@
         </w:tc>
         <w:tc>
           <w:tcPr>
-            <w:tcW w:w="4986" w:type="dxa"/>
+            <w:tcW w:w="4985" w:type="dxa"/>
             <w:tcBorders>
               <w:top w:val="single" w:sz="4" w:space="0" w:color="000000"/>
               <w:left w:val="single" w:sz="2" w:space="0" w:color="000000"/>
@@ -6350,34 +6172,13 @@
                 <w:sz w:val="30"/>
                 <w:szCs w:val="30"/>
               </w:rPr>
-              <w:t xml:space="preserve">RF – </w:t>
-            </w:r>
-            <w:r>
-              <w:rPr>
-                <w:sz w:val="30"/>
-                <w:szCs w:val="30"/>
-              </w:rPr>
-              <w:t>2</w:t>
-            </w:r>
-            <w:r>
-              <w:rPr>
-                <w:sz w:val="30"/>
-                <w:szCs w:val="30"/>
-              </w:rPr>
-              <w:t>6</w:t>
-            </w:r>
-            <w:r>
-              <w:rPr>
-                <w:sz w:val="30"/>
-                <w:szCs w:val="30"/>
-              </w:rPr>
-              <w:t xml:space="preserve"> CaricaPost</w:t>
-            </w:r>
-          </w:p>
-        </w:tc>
-        <w:tc>
-          <w:tcPr>
-            <w:tcW w:w="4986" w:type="dxa"/>
+              <w:t>RF – 26 CaricaPost</w:t>
+            </w:r>
+          </w:p>
+        </w:tc>
+        <w:tc>
+          <w:tcPr>
+            <w:tcW w:w="4985" w:type="dxa"/>
             <w:tcBorders>
               <w:top w:val="single" w:sz="4" w:space="0" w:color="000000"/>
               <w:left w:val="single" w:sz="2" w:space="0" w:color="000000"/>
@@ -6429,34 +6230,13 @@
                 <w:sz w:val="30"/>
                 <w:szCs w:val="30"/>
               </w:rPr>
-              <w:t xml:space="preserve">RF – </w:t>
-            </w:r>
-            <w:r>
-              <w:rPr>
-                <w:sz w:val="30"/>
-                <w:szCs w:val="30"/>
-              </w:rPr>
-              <w:t>2</w:t>
-            </w:r>
-            <w:r>
-              <w:rPr>
-                <w:sz w:val="30"/>
-                <w:szCs w:val="30"/>
-              </w:rPr>
-              <w:t>7</w:t>
-            </w:r>
-            <w:r>
-              <w:rPr>
-                <w:sz w:val="30"/>
-                <w:szCs w:val="30"/>
-              </w:rPr>
-              <w:t xml:space="preserve"> RimuoviPost</w:t>
-            </w:r>
-          </w:p>
-        </w:tc>
-        <w:tc>
-          <w:tcPr>
-            <w:tcW w:w="4986" w:type="dxa"/>
+              <w:t>RF – 27 RimuoviPost</w:t>
+            </w:r>
+          </w:p>
+        </w:tc>
+        <w:tc>
+          <w:tcPr>
+            <w:tcW w:w="4985" w:type="dxa"/>
             <w:tcBorders>
               <w:top w:val="single" w:sz="4" w:space="0" w:color="000000"/>
               <w:left w:val="single" w:sz="2" w:space="0" w:color="000000"/>
@@ -6508,34 +6288,13 @@
                 <w:sz w:val="30"/>
                 <w:szCs w:val="30"/>
               </w:rPr>
-              <w:t xml:space="preserve">RF – </w:t>
-            </w:r>
-            <w:r>
-              <w:rPr>
-                <w:sz w:val="30"/>
-                <w:szCs w:val="30"/>
-              </w:rPr>
-              <w:t>2</w:t>
-            </w:r>
-            <w:r>
-              <w:rPr>
-                <w:sz w:val="30"/>
-                <w:szCs w:val="30"/>
-              </w:rPr>
-              <w:t>8</w:t>
-            </w:r>
-            <w:r>
-              <w:rPr>
-                <w:sz w:val="30"/>
-                <w:szCs w:val="30"/>
-              </w:rPr>
-              <w:t xml:space="preserve"> ModificaPost</w:t>
-            </w:r>
-          </w:p>
-        </w:tc>
-        <w:tc>
-          <w:tcPr>
-            <w:tcW w:w="4986" w:type="dxa"/>
+              <w:t>RF – 28 ModificaPost</w:t>
+            </w:r>
+          </w:p>
+        </w:tc>
+        <w:tc>
+          <w:tcPr>
+            <w:tcW w:w="4985" w:type="dxa"/>
             <w:tcBorders>
               <w:top w:val="single" w:sz="4" w:space="0" w:color="000000"/>
               <w:left w:val="single" w:sz="2" w:space="0" w:color="000000"/>
@@ -6587,27 +6346,13 @@
                 <w:sz w:val="30"/>
                 <w:szCs w:val="30"/>
               </w:rPr>
-              <w:t xml:space="preserve">RF – </w:t>
-            </w:r>
-            <w:r>
-              <w:rPr>
-                <w:sz w:val="30"/>
-                <w:szCs w:val="30"/>
-              </w:rPr>
-              <w:t>29</w:t>
-            </w:r>
-            <w:r>
-              <w:rPr>
-                <w:sz w:val="30"/>
-                <w:szCs w:val="30"/>
-              </w:rPr>
-              <w:t xml:space="preserve"> InserisciCommento</w:t>
-            </w:r>
-          </w:p>
-        </w:tc>
-        <w:tc>
-          <w:tcPr>
-            <w:tcW w:w="4986" w:type="dxa"/>
+              <w:t>RF – 29 InserisciCommento</w:t>
+            </w:r>
+          </w:p>
+        </w:tc>
+        <w:tc>
+          <w:tcPr>
+            <w:tcW w:w="4985" w:type="dxa"/>
             <w:tcBorders>
               <w:top w:val="single" w:sz="4" w:space="0" w:color="000000"/>
               <w:left w:val="single" w:sz="2" w:space="0" w:color="000000"/>
@@ -6659,34 +6404,13 @@
                 <w:sz w:val="30"/>
                 <w:szCs w:val="30"/>
               </w:rPr>
-              <w:t xml:space="preserve">RF – </w:t>
-            </w:r>
-            <w:r>
-              <w:rPr>
-                <w:sz w:val="30"/>
-                <w:szCs w:val="30"/>
-              </w:rPr>
-              <w:t>3</w:t>
-            </w:r>
-            <w:r>
-              <w:rPr>
-                <w:sz w:val="30"/>
-                <w:szCs w:val="30"/>
-              </w:rPr>
-              <w:t>0</w:t>
-            </w:r>
-            <w:r>
-              <w:rPr>
-                <w:sz w:val="30"/>
-                <w:szCs w:val="30"/>
-              </w:rPr>
-              <w:t xml:space="preserve"> NuovaSegnalazionePost</w:t>
-            </w:r>
-          </w:p>
-        </w:tc>
-        <w:tc>
-          <w:tcPr>
-            <w:tcW w:w="4986" w:type="dxa"/>
+              <w:t>RF – 30 NuovaSegnalazionePost</w:t>
+            </w:r>
+          </w:p>
+        </w:tc>
+        <w:tc>
+          <w:tcPr>
+            <w:tcW w:w="4985" w:type="dxa"/>
             <w:tcBorders>
               <w:top w:val="single" w:sz="4" w:space="0" w:color="000000"/>
               <w:left w:val="single" w:sz="2" w:space="0" w:color="000000"/>
@@ -6738,34 +6462,13 @@
                 <w:sz w:val="30"/>
                 <w:szCs w:val="30"/>
               </w:rPr>
-              <w:t xml:space="preserve">RF – </w:t>
-            </w:r>
-            <w:r>
-              <w:rPr>
-                <w:sz w:val="30"/>
-                <w:szCs w:val="30"/>
-              </w:rPr>
-              <w:t>3</w:t>
-            </w:r>
-            <w:r>
-              <w:rPr>
-                <w:sz w:val="30"/>
-                <w:szCs w:val="30"/>
-              </w:rPr>
-              <w:t>1</w:t>
-            </w:r>
-            <w:r>
-              <w:rPr>
-                <w:sz w:val="30"/>
-                <w:szCs w:val="30"/>
-              </w:rPr>
-              <w:t xml:space="preserve"> RimuoviSegnalazionePost</w:t>
-            </w:r>
-          </w:p>
-        </w:tc>
-        <w:tc>
-          <w:tcPr>
-            <w:tcW w:w="4986" w:type="dxa"/>
+              <w:t>RF – 31 RimuoviSegnalazionePost</w:t>
+            </w:r>
+          </w:p>
+        </w:tc>
+        <w:tc>
+          <w:tcPr>
+            <w:tcW w:w="4985" w:type="dxa"/>
             <w:tcBorders>
               <w:top w:val="single" w:sz="4" w:space="0" w:color="000000"/>
               <w:left w:val="single" w:sz="2" w:space="0" w:color="000000"/>
@@ -6818,37 +6521,13 @@
                 <w:szCs w:val="30"/>
                 <w:lang w:val="it-IT"/>
               </w:rPr>
-              <w:t xml:space="preserve">RF – </w:t>
-            </w:r>
-            <w:r>
-              <w:rPr>
-                <w:sz w:val="30"/>
-                <w:szCs w:val="30"/>
-                <w:lang w:val="it-IT"/>
-              </w:rPr>
-              <w:t>3</w:t>
-            </w:r>
-            <w:r>
-              <w:rPr>
-                <w:sz w:val="30"/>
-                <w:szCs w:val="30"/>
-                <w:lang w:val="it-IT"/>
-              </w:rPr>
-              <w:t>2</w:t>
-            </w:r>
-            <w:r>
-              <w:rPr>
-                <w:sz w:val="30"/>
-                <w:szCs w:val="30"/>
-                <w:lang w:val="it-IT"/>
-              </w:rPr>
-              <w:t xml:space="preserve"> VisualizzaSegnalazione</w:t>
-            </w:r>
-          </w:p>
-        </w:tc>
-        <w:tc>
-          <w:tcPr>
-            <w:tcW w:w="4986" w:type="dxa"/>
+              <w:t>RF – 32 VisualizzaSegnalazione</w:t>
+            </w:r>
+          </w:p>
+        </w:tc>
+        <w:tc>
+          <w:tcPr>
+            <w:tcW w:w="4985" w:type="dxa"/>
             <w:tcBorders>
               <w:top w:val="single" w:sz="4" w:space="0" w:color="000000"/>
               <w:left w:val="single" w:sz="2" w:space="0" w:color="000000"/>
@@ -6900,34 +6579,13 @@
                 <w:sz w:val="30"/>
                 <w:szCs w:val="30"/>
               </w:rPr>
-              <w:t xml:space="preserve">RF – </w:t>
-            </w:r>
-            <w:r>
-              <w:rPr>
-                <w:sz w:val="30"/>
-                <w:szCs w:val="30"/>
-              </w:rPr>
-              <w:t>3</w:t>
-            </w:r>
-            <w:r>
-              <w:rPr>
-                <w:sz w:val="30"/>
-                <w:szCs w:val="30"/>
-              </w:rPr>
-              <w:t>3</w:t>
-            </w:r>
-            <w:r>
-              <w:rPr>
-                <w:sz w:val="30"/>
-                <w:szCs w:val="30"/>
-              </w:rPr>
-              <w:t xml:space="preserve"> AccettaSegnalazionePost</w:t>
-            </w:r>
-          </w:p>
-        </w:tc>
-        <w:tc>
-          <w:tcPr>
-            <w:tcW w:w="4986" w:type="dxa"/>
+              <w:t>RF – 33 AccettaSegnalazionePost</w:t>
+            </w:r>
+          </w:p>
+        </w:tc>
+        <w:tc>
+          <w:tcPr>
+            <w:tcW w:w="4985" w:type="dxa"/>
             <w:tcBorders>
               <w:top w:val="single" w:sz="4" w:space="0" w:color="000000"/>
               <w:left w:val="single" w:sz="2" w:space="0" w:color="000000"/>
@@ -6979,34 +6637,13 @@
                 <w:sz w:val="30"/>
                 <w:szCs w:val="30"/>
               </w:rPr>
-              <w:t xml:space="preserve">RF – </w:t>
-            </w:r>
-            <w:r>
-              <w:rPr>
-                <w:sz w:val="30"/>
-                <w:szCs w:val="30"/>
-              </w:rPr>
-              <w:t>3</w:t>
-            </w:r>
-            <w:r>
-              <w:rPr>
-                <w:sz w:val="30"/>
-                <w:szCs w:val="30"/>
-              </w:rPr>
-              <w:t>4</w:t>
-            </w:r>
-            <w:r>
-              <w:rPr>
-                <w:sz w:val="30"/>
-                <w:szCs w:val="30"/>
-              </w:rPr>
-              <w:t xml:space="preserve"> BanUser</w:t>
-            </w:r>
-          </w:p>
-        </w:tc>
-        <w:tc>
-          <w:tcPr>
-            <w:tcW w:w="4986" w:type="dxa"/>
+              <w:t>RF – 34 BanUser</w:t>
+            </w:r>
+          </w:p>
+        </w:tc>
+        <w:tc>
+          <w:tcPr>
+            <w:tcW w:w="4985" w:type="dxa"/>
             <w:tcBorders>
               <w:top w:val="single" w:sz="4" w:space="0" w:color="000000"/>
               <w:left w:val="single" w:sz="2" w:space="0" w:color="000000"/>
@@ -7087,7 +6724,184 @@
                 <w:em w:val="none"/>
                 <w:lang w:val="en-US" w:eastAsia="zh-CN" w:bidi="hi-IN"/>
               </w:rPr>
-              <w:t>3</w:t>
+              <w:t>35</w:t>
+            </w:r>
+            <w:r>
+              <w:rPr>
+                <w:sz w:val="30"/>
+                <w:szCs w:val="30"/>
+              </w:rPr>
+              <w:t xml:space="preserve"> VisualizzaListaLibri</w:t>
+            </w:r>
+          </w:p>
+        </w:tc>
+        <w:tc>
+          <w:tcPr>
+            <w:tcW w:w="4985" w:type="dxa"/>
+            <w:tcBorders>
+              <w:left w:val="single" w:sz="2" w:space="0" w:color="000000"/>
+              <w:bottom w:val="single" w:sz="4" w:space="0" w:color="000000"/>
+              <w:right w:val="single" w:sz="4" w:space="0" w:color="000000"/>
+            </w:tcBorders>
+          </w:tcPr>
+          <w:p>
+            <w:pPr>
+              <w:pStyle w:val="Contenutotabella"/>
+              <w:widowControl w:val="false"/>
+              <w:rPr>
+                <w:lang w:val="it-IT"/>
+              </w:rPr>
+            </w:pPr>
+            <w:r>
+              <w:rPr>
+                <w:lang w:val="it-IT"/>
+              </w:rPr>
+              <w:t>Possibilità di un amministratore di visualizzare la lista dei libri presenti nel sistema</w:t>
+            </w:r>
+          </w:p>
+        </w:tc>
+      </w:tr>
+      <w:tr>
+        <w:trPr>
+          <w:trHeight w:val="488" w:hRule="atLeast"/>
+        </w:trPr>
+        <w:tc>
+          <w:tcPr>
+            <w:tcW w:w="4986" w:type="dxa"/>
+            <w:tcBorders>
+              <w:top w:val="single" w:sz="4" w:space="0" w:color="000000"/>
+              <w:left w:val="single" w:sz="4" w:space="0" w:color="000000"/>
+              <w:bottom w:val="single" w:sz="4" w:space="0" w:color="000000"/>
+              <w:right w:val="single" w:sz="4" w:space="0" w:color="000000"/>
+            </w:tcBorders>
+          </w:tcPr>
+          <w:p>
+            <w:pPr>
+              <w:pStyle w:val="Contenutotabella"/>
+              <w:widowControl w:val="false"/>
+              <w:rPr>
+                <w:sz w:val="30"/>
+                <w:szCs w:val="30"/>
+              </w:rPr>
+            </w:pPr>
+            <w:r>
+              <w:rPr>
+                <w:sz w:val="30"/>
+                <w:szCs w:val="30"/>
+              </w:rPr>
+              <w:t>RF – 36 VisualizzaListaUtenti</w:t>
+            </w:r>
+          </w:p>
+        </w:tc>
+        <w:tc>
+          <w:tcPr>
+            <w:tcW w:w="4985" w:type="dxa"/>
+            <w:tcBorders>
+              <w:top w:val="single" w:sz="4" w:space="0" w:color="000000"/>
+              <w:left w:val="single" w:sz="4" w:space="0" w:color="000000"/>
+              <w:bottom w:val="single" w:sz="4" w:space="0" w:color="000000"/>
+              <w:right w:val="single" w:sz="4" w:space="0" w:color="000000"/>
+            </w:tcBorders>
+          </w:tcPr>
+          <w:p>
+            <w:pPr>
+              <w:pStyle w:val="Contenutotabella"/>
+              <w:widowControl w:val="false"/>
+              <w:rPr>
+                <w:lang w:val="it-IT"/>
+              </w:rPr>
+            </w:pPr>
+            <w:r>
+              <w:rPr>
+                <w:lang w:val="it-IT"/>
+              </w:rPr>
+              <w:t>Possibilità di un amministratore di visualizzare la lista degli utenti presenti nel sistema</w:t>
+            </w:r>
+          </w:p>
+        </w:tc>
+      </w:tr>
+      <w:tr>
+        <w:trPr>
+          <w:trHeight w:val="488" w:hRule="atLeast"/>
+        </w:trPr>
+        <w:tc>
+          <w:tcPr>
+            <w:tcW w:w="4986" w:type="dxa"/>
+            <w:tcBorders>
+              <w:left w:val="single" w:sz="4" w:space="0" w:color="000000"/>
+              <w:bottom w:val="single" w:sz="4" w:space="0" w:color="000000"/>
+              <w:right w:val="single" w:sz="4" w:space="0" w:color="000000"/>
+            </w:tcBorders>
+          </w:tcPr>
+          <w:p>
+            <w:pPr>
+              <w:pStyle w:val="Contenutotabella"/>
+              <w:widowControl w:val="false"/>
+              <w:rPr>
+                <w:sz w:val="30"/>
+                <w:szCs w:val="30"/>
+              </w:rPr>
+            </w:pPr>
+            <w:r>
+              <w:rPr>
+                <w:sz w:val="30"/>
+                <w:szCs w:val="30"/>
+              </w:rPr>
+              <w:t>RF – 37 VisualizzaListaSegnalazioni</w:t>
+            </w:r>
+          </w:p>
+        </w:tc>
+        <w:tc>
+          <w:tcPr>
+            <w:tcW w:w="4985" w:type="dxa"/>
+            <w:tcBorders>
+              <w:left w:val="single" w:sz="4" w:space="0" w:color="000000"/>
+              <w:bottom w:val="single" w:sz="4" w:space="0" w:color="000000"/>
+              <w:right w:val="single" w:sz="4" w:space="0" w:color="000000"/>
+            </w:tcBorders>
+          </w:tcPr>
+          <w:p>
+            <w:pPr>
+              <w:pStyle w:val="Contenutotabella"/>
+              <w:widowControl w:val="false"/>
+              <w:rPr>
+                <w:lang w:val="it-IT"/>
+              </w:rPr>
+            </w:pPr>
+            <w:r>
+              <w:rPr>
+                <w:lang w:val="it-IT"/>
+              </w:rPr>
+              <w:t>Possibilità di un amministratore di visualizzare la lista delle segnalazioni</w:t>
+            </w:r>
+          </w:p>
+        </w:tc>
+      </w:tr>
+      <w:tr>
+        <w:trPr>
+          <w:trHeight w:val="488" w:hRule="atLeast"/>
+        </w:trPr>
+        <w:tc>
+          <w:tcPr>
+            <w:tcW w:w="4986" w:type="dxa"/>
+            <w:tcBorders>
+              <w:left w:val="single" w:sz="4" w:space="0" w:color="000000"/>
+              <w:bottom w:val="single" w:sz="4" w:space="0" w:color="000000"/>
+              <w:right w:val="single" w:sz="4" w:space="0" w:color="000000"/>
+            </w:tcBorders>
+          </w:tcPr>
+          <w:p>
+            <w:pPr>
+              <w:pStyle w:val="Contenutotabella"/>
+              <w:widowControl w:val="false"/>
+              <w:rPr/>
+            </w:pPr>
+            <w:r>
+              <w:rPr>
+                <w:sz w:val="30"/>
+                <w:szCs w:val="30"/>
+              </w:rPr>
+              <w:t xml:space="preserve">RF – </w:t>
             </w:r>
             <w:r>
               <w:rPr>
@@ -7117,22 +6931,22 @@
                 <w:em w:val="none"/>
                 <w:lang w:val="en-US" w:eastAsia="zh-CN" w:bidi="hi-IN"/>
               </w:rPr>
-              <w:t>5</w:t>
-            </w:r>
-            <w:r>
-              <w:rPr>
-                <w:sz w:val="30"/>
-                <w:szCs w:val="30"/>
-              </w:rPr>
-              <w:t xml:space="preserve"> VisualizzaListaLibri</w:t>
-            </w:r>
-          </w:p>
-        </w:tc>
-        <w:tc>
-          <w:tcPr>
-            <w:tcW w:w="4986" w:type="dxa"/>
-            <w:tcBorders>
-              <w:left w:val="single" w:sz="2" w:space="0" w:color="000000"/>
+              <w:t>38</w:t>
+            </w:r>
+            <w:r>
+              <w:rPr>
+                <w:sz w:val="30"/>
+                <w:szCs w:val="30"/>
+              </w:rPr>
+              <w:t xml:space="preserve"> AggiungiLibro</w:t>
+            </w:r>
+          </w:p>
+        </w:tc>
+        <w:tc>
+          <w:tcPr>
+            <w:tcW w:w="4985" w:type="dxa"/>
+            <w:tcBorders>
+              <w:left w:val="single" w:sz="4" w:space="0" w:color="000000"/>
               <w:bottom w:val="single" w:sz="4" w:space="0" w:color="000000"/>
               <w:right w:val="single" w:sz="4" w:space="0" w:color="000000"/>
             </w:tcBorders>
@@ -7142,14 +6956,12 @@
               <w:pStyle w:val="Contenutotabella"/>
               <w:widowControl w:val="false"/>
               <w:rPr>
-                <w:lang w:val="it-IT"/>
-              </w:rPr>
-            </w:pPr>
-            <w:r>
-              <w:rPr>
-                <w:lang w:val="it-IT"/>
-              </w:rPr>
-              <w:t>Possibilità di un amministratore di visualizzare la lista dei libri presenti nel sistema</w:t>
+                <w:rFonts w:ascii="Liberation Serif" w:hAnsi="Liberation Serif"/>
+              </w:rPr>
+            </w:pPr>
+            <w:r>
+              <w:rPr/>
+              <w:t>Possibilità da parte di un amministratore di aggiungere un Libro alla Libreria</w:t>
             </w:r>
           </w:p>
         </w:tc>
@@ -7162,7 +6974,6 @@
           <w:tcPr>
             <w:tcW w:w="4986" w:type="dxa"/>
             <w:tcBorders>
-              <w:top w:val="single" w:sz="4" w:space="0" w:color="000000"/>
               <w:left w:val="single" w:sz="4" w:space="0" w:color="000000"/>
               <w:bottom w:val="single" w:sz="4" w:space="0" w:color="000000"/>
               <w:right w:val="single" w:sz="4" w:space="0" w:color="000000"/>
@@ -7173,45 +6984,41 @@
               <w:pStyle w:val="Contenutotabella"/>
               <w:widowControl w:val="false"/>
               <w:rPr>
-                <w:sz w:val="30"/>
-                <w:szCs w:val="30"/>
-              </w:rPr>
-            </w:pPr>
-            <w:r>
-              <w:rPr>
-                <w:sz w:val="30"/>
-                <w:szCs w:val="30"/>
-              </w:rPr>
-              <w:t xml:space="preserve">RF – </w:t>
-            </w:r>
-            <w:r>
-              <w:rPr>
-                <w:sz w:val="30"/>
-                <w:szCs w:val="30"/>
-              </w:rPr>
-              <w:t>3</w:t>
-            </w:r>
-            <w:r>
-              <w:rPr>
-                <w:sz w:val="30"/>
-                <w:szCs w:val="30"/>
-              </w:rPr>
-              <w:t>6</w:t>
-            </w:r>
-            <w:r>
-              <w:rPr>
-                <w:sz w:val="30"/>
-                <w:szCs w:val="30"/>
-              </w:rPr>
-              <w:t xml:space="preserve"> VisualizzaListaUtenti</w:t>
-            </w:r>
-          </w:p>
-        </w:tc>
-        <w:tc>
-          <w:tcPr>
-            <w:tcW w:w="4986" w:type="dxa"/>
-            <w:tcBorders>
-              <w:top w:val="single" w:sz="4" w:space="0" w:color="000000"/>
+                <w:rFonts w:ascii="Liberation Serif" w:hAnsi="Liberation Serif"/>
+                <w:sz w:val="30"/>
+                <w:szCs w:val="30"/>
+              </w:rPr>
+            </w:pPr>
+            <w:r>
+              <w:rPr>
+                <w:sz w:val="30"/>
+                <w:szCs w:val="30"/>
+              </w:rPr>
+              <w:t>RF – 39 RimuoviLibro</w:t>
+            </w:r>
+          </w:p>
+          <w:p>
+            <w:pPr>
+              <w:pStyle w:val="Contenutotabella"/>
+              <w:widowControl w:val="false"/>
+              <w:rPr>
+                <w:rFonts w:ascii="Liberation Serif" w:hAnsi="Liberation Serif"/>
+                <w:sz w:val="30"/>
+                <w:szCs w:val="30"/>
+              </w:rPr>
+            </w:pPr>
+            <w:r>
+              <w:rPr>
+                <w:sz w:val="30"/>
+                <w:szCs w:val="30"/>
+              </w:rPr>
+            </w:r>
+          </w:p>
+        </w:tc>
+        <w:tc>
+          <w:tcPr>
+            <w:tcW w:w="4985" w:type="dxa"/>
+            <w:tcBorders>
               <w:left w:val="single" w:sz="4" w:space="0" w:color="000000"/>
               <w:bottom w:val="single" w:sz="4" w:space="0" w:color="000000"/>
               <w:right w:val="single" w:sz="4" w:space="0" w:color="000000"/>
@@ -7222,14 +7029,12 @@
               <w:pStyle w:val="Contenutotabella"/>
               <w:widowControl w:val="false"/>
               <w:rPr>
-                <w:lang w:val="it-IT"/>
-              </w:rPr>
-            </w:pPr>
-            <w:r>
-              <w:rPr>
-                <w:lang w:val="it-IT"/>
-              </w:rPr>
-              <w:t>Possibilità di un amministratore di visualizzare la lista degli utenti presenti nel sistema</w:t>
+                <w:rFonts w:ascii="Liberation Serif" w:hAnsi="Liberation Serif"/>
+              </w:rPr>
+            </w:pPr>
+            <w:r>
+              <w:rPr/>
+              <w:t>Possibilità da parte di un amministratore di rimuovere un Libro dalla Libreria</w:t>
             </w:r>
           </w:p>
         </w:tc>
@@ -7252,43 +7057,23 @@
               <w:pStyle w:val="Contenutotabella"/>
               <w:widowControl w:val="false"/>
               <w:rPr>
-                <w:sz w:val="30"/>
-                <w:szCs w:val="30"/>
-              </w:rPr>
-            </w:pPr>
-            <w:r>
-              <w:rPr>
-                <w:sz w:val="30"/>
-                <w:szCs w:val="30"/>
-              </w:rPr>
-              <w:t xml:space="preserve">RF – </w:t>
-            </w:r>
-            <w:r>
-              <w:rPr>
-                <w:sz w:val="30"/>
-                <w:szCs w:val="30"/>
-              </w:rPr>
-              <w:t>3</w:t>
-            </w:r>
-            <w:r>
-              <w:rPr>
-                <w:sz w:val="30"/>
-                <w:szCs w:val="30"/>
-              </w:rPr>
-              <w:t>7</w:t>
-            </w:r>
-            <w:r>
-              <w:rPr>
-                <w:sz w:val="30"/>
-                <w:szCs w:val="30"/>
-              </w:rPr>
-              <w:t xml:space="preserve"> VisualizzaListaSegnalazioni</w:t>
-            </w:r>
-          </w:p>
-        </w:tc>
-        <w:tc>
-          <w:tcPr>
-            <w:tcW w:w="4986" w:type="dxa"/>
+                <w:rFonts w:ascii="Liberation Serif" w:hAnsi="Liberation Serif"/>
+                <w:sz w:val="30"/>
+                <w:szCs w:val="30"/>
+              </w:rPr>
+            </w:pPr>
+            <w:r>
+              <w:rPr>
+                <w:sz w:val="30"/>
+                <w:szCs w:val="30"/>
+              </w:rPr>
+              <w:t>RF – 40 ModificaLibro</w:t>
+            </w:r>
+          </w:p>
+        </w:tc>
+        <w:tc>
+          <w:tcPr>
+            <w:tcW w:w="4985" w:type="dxa"/>
             <w:tcBorders>
               <w:left w:val="single" w:sz="4" w:space="0" w:color="000000"/>
               <w:bottom w:val="single" w:sz="4" w:space="0" w:color="000000"/>
@@ -7300,275 +7085,11 @@
               <w:pStyle w:val="Contenutotabella"/>
               <w:widowControl w:val="false"/>
               <w:rPr>
-                <w:lang w:val="it-IT"/>
-              </w:rPr>
-            </w:pPr>
-            <w:r>
-              <w:rPr>
-                <w:lang w:val="it-IT"/>
-              </w:rPr>
-              <w:t>Possibilità di un amministratore di visualizzare la lista delle segnalazioni</w:t>
-            </w:r>
-          </w:p>
-        </w:tc>
-      </w:tr>
-      <w:tr>
-        <w:trPr>
-          <w:trHeight w:val="488" w:hRule="atLeast"/>
-        </w:trPr>
-        <w:tc>
-          <w:tcPr>
-            <w:tcW w:w="4986" w:type="dxa"/>
-            <w:tcBorders>
-              <w:left w:val="single" w:sz="4" w:space="0" w:color="000000"/>
-              <w:bottom w:val="single" w:sz="4" w:space="0" w:color="000000"/>
-              <w:right w:val="single" w:sz="4" w:space="0" w:color="000000"/>
-            </w:tcBorders>
-          </w:tcPr>
-          <w:p>
-            <w:pPr>
-              <w:pStyle w:val="Contenutotabella"/>
+                <w:rFonts w:ascii="Liberation Serif" w:hAnsi="Liberation Serif"/>
+              </w:rPr>
+            </w:pPr>
+            <w:r>
               <w:rPr/>
-            </w:pPr>
-            <w:r>
-              <w:rPr>
-                <w:rFonts w:ascii="Liberation Serif" w:hAnsi="Liberation Serif"/>
-                <w:sz w:val="30"/>
-                <w:szCs w:val="30"/>
-              </w:rPr>
-              <w:t xml:space="preserve">RF – </w:t>
-            </w:r>
-            <w:r>
-              <w:rPr>
-                <w:rFonts w:eastAsia="SimSun" w:cs="Mangal" w:ascii="Liberation Serif" w:hAnsi="Liberation Serif"/>
-                <w:b w:val="false"/>
-                <w:bCs w:val="false"/>
-                <w:i w:val="false"/>
-                <w:iCs w:val="false"/>
-                <w:caps w:val="false"/>
-                <w:smallCaps w:val="false"/>
-                <w:strike w:val="false"/>
-                <w:dstrike w:val="false"/>
-                <w:outline w:val="false"/>
-                <w:emboss w:val="false"/>
-                <w:imprint w:val="false"/>
-                <w:color w:val="000000"/>
-                <w:spacing w:val="0"/>
-                <w:w w:val="100"/>
-                <w:kern w:val="2"/>
-                <w:position w:val="0"/>
-                <w:sz w:val="30"/>
-                <w:sz w:val="30"/>
-                <w:szCs w:val="30"/>
-                <w:u w:val="none"/>
-                <w:shd w:fill="auto" w:val="clear"/>
-                <w:vertAlign w:val="baseline"/>
-                <w:em w:val="none"/>
-                <w:lang w:val="en-US" w:eastAsia="zh-CN" w:bidi="hi-IN"/>
-              </w:rPr>
-              <w:t>38</w:t>
-            </w:r>
-            <w:r>
-              <w:rPr>
-                <w:rFonts w:ascii="Liberation Serif" w:hAnsi="Liberation Serif"/>
-                <w:sz w:val="30"/>
-                <w:szCs w:val="30"/>
-              </w:rPr>
-              <w:t xml:space="preserve"> AggiungiLibro</w:t>
-            </w:r>
-          </w:p>
-        </w:tc>
-        <w:tc>
-          <w:tcPr>
-            <w:tcW w:w="4986" w:type="dxa"/>
-            <w:tcBorders>
-              <w:left w:val="single" w:sz="4" w:space="0" w:color="000000"/>
-              <w:bottom w:val="single" w:sz="4" w:space="0" w:color="000000"/>
-              <w:right w:val="single" w:sz="4" w:space="0" w:color="000000"/>
-            </w:tcBorders>
-          </w:tcPr>
-          <w:p>
-            <w:pPr>
-              <w:pStyle w:val="Contenutotabella"/>
-              <w:rPr>
-                <w:rFonts w:ascii="Liberation Serif" w:hAnsi="Liberation Serif"/>
-              </w:rPr>
-            </w:pPr>
-            <w:r>
-              <w:rPr>
-                <w:rFonts w:ascii="Liberation Serif" w:hAnsi="Liberation Serif"/>
-              </w:rPr>
-              <w:t>Possibilità da parte di un amministratore di aggiungere un Libro alla Libreria</w:t>
-            </w:r>
-          </w:p>
-        </w:tc>
-      </w:tr>
-      <w:tr>
-        <w:trPr>
-          <w:trHeight w:val="488" w:hRule="atLeast"/>
-        </w:trPr>
-        <w:tc>
-          <w:tcPr>
-            <w:tcW w:w="4986" w:type="dxa"/>
-            <w:tcBorders>
-              <w:left w:val="single" w:sz="4" w:space="0" w:color="000000"/>
-              <w:bottom w:val="single" w:sz="4" w:space="0" w:color="000000"/>
-              <w:right w:val="single" w:sz="4" w:space="0" w:color="000000"/>
-            </w:tcBorders>
-          </w:tcPr>
-          <w:p>
-            <w:pPr>
-              <w:pStyle w:val="Contenutotabella"/>
-              <w:rPr>
-                <w:rFonts w:ascii="Liberation Serif" w:hAnsi="Liberation Serif"/>
-                <w:sz w:val="30"/>
-                <w:szCs w:val="30"/>
-              </w:rPr>
-            </w:pPr>
-            <w:r>
-              <w:rPr>
-                <w:rFonts w:ascii="Liberation Serif" w:hAnsi="Liberation Serif"/>
-                <w:sz w:val="30"/>
-                <w:szCs w:val="30"/>
-              </w:rPr>
-              <w:t xml:space="preserve">RF – </w:t>
-            </w:r>
-            <w:r>
-              <w:rPr>
-                <w:rFonts w:ascii="Liberation Serif" w:hAnsi="Liberation Serif"/>
-                <w:sz w:val="30"/>
-                <w:szCs w:val="30"/>
-              </w:rPr>
-              <w:t>39</w:t>
-            </w:r>
-            <w:r>
-              <w:rPr>
-                <w:rFonts w:ascii="Liberation Serif" w:hAnsi="Liberation Serif"/>
-                <w:sz w:val="30"/>
-                <w:szCs w:val="30"/>
-              </w:rPr>
-              <w:t xml:space="preserve"> RimuoviLibro</w:t>
-            </w:r>
-          </w:p>
-          <w:p>
-            <w:pPr>
-              <w:pStyle w:val="Contenutotabella"/>
-              <w:rPr>
-                <w:rFonts w:ascii="Liberation Serif" w:hAnsi="Liberation Serif"/>
-                <w:sz w:val="30"/>
-                <w:szCs w:val="30"/>
-              </w:rPr>
-            </w:pPr>
-            <w:r>
-              <w:rPr>
-                <w:rFonts w:ascii="Liberation Serif" w:hAnsi="Liberation Serif"/>
-                <w:sz w:val="30"/>
-                <w:szCs w:val="30"/>
-              </w:rPr>
-            </w:r>
-          </w:p>
-        </w:tc>
-        <w:tc>
-          <w:tcPr>
-            <w:tcW w:w="4986" w:type="dxa"/>
-            <w:tcBorders>
-              <w:left w:val="single" w:sz="4" w:space="0" w:color="000000"/>
-              <w:bottom w:val="single" w:sz="4" w:space="0" w:color="000000"/>
-              <w:right w:val="single" w:sz="4" w:space="0" w:color="000000"/>
-            </w:tcBorders>
-          </w:tcPr>
-          <w:p>
-            <w:pPr>
-              <w:pStyle w:val="Contenutotabella"/>
-              <w:rPr>
-                <w:rFonts w:ascii="Liberation Serif" w:hAnsi="Liberation Serif"/>
-              </w:rPr>
-            </w:pPr>
-            <w:r>
-              <w:rPr>
-                <w:rFonts w:ascii="Liberation Serif" w:hAnsi="Liberation Serif"/>
-              </w:rPr>
-              <w:t>Possibilità da parte di un amministratore di rimuovere un Libro dalla Libreria</w:t>
-            </w:r>
-          </w:p>
-        </w:tc>
-      </w:tr>
-      <w:tr>
-        <w:trPr>
-          <w:trHeight w:val="488" w:hRule="atLeast"/>
-        </w:trPr>
-        <w:tc>
-          <w:tcPr>
-            <w:tcW w:w="4986" w:type="dxa"/>
-            <w:tcBorders>
-              <w:left w:val="single" w:sz="4" w:space="0" w:color="000000"/>
-              <w:bottom w:val="single" w:sz="4" w:space="0" w:color="000000"/>
-              <w:right w:val="single" w:sz="4" w:space="0" w:color="000000"/>
-            </w:tcBorders>
-          </w:tcPr>
-          <w:p>
-            <w:pPr>
-              <w:pStyle w:val="Contenutotabella"/>
-              <w:rPr>
-                <w:rFonts w:ascii="Liberation Serif" w:hAnsi="Liberation Serif"/>
-                <w:sz w:val="30"/>
-                <w:szCs w:val="30"/>
-              </w:rPr>
-            </w:pPr>
-            <w:r>
-              <w:rPr>
-                <w:rFonts w:ascii="Liberation Serif" w:hAnsi="Liberation Serif"/>
-                <w:sz w:val="30"/>
-                <w:szCs w:val="30"/>
-              </w:rPr>
-              <w:t xml:space="preserve">RF – </w:t>
-            </w:r>
-            <w:r>
-              <w:rPr>
-                <w:rFonts w:ascii="Liberation Serif" w:hAnsi="Liberation Serif"/>
-                <w:sz w:val="30"/>
-                <w:szCs w:val="30"/>
-              </w:rPr>
-              <w:t>4</w:t>
-            </w:r>
-            <w:r>
-              <w:rPr>
-                <w:rFonts w:ascii="Liberation Serif" w:hAnsi="Liberation Serif"/>
-                <w:sz w:val="30"/>
-                <w:szCs w:val="30"/>
-              </w:rPr>
-              <w:t>0</w:t>
-            </w:r>
-            <w:r>
-              <w:rPr>
-                <w:rFonts w:ascii="Liberation Serif" w:hAnsi="Liberation Serif"/>
-                <w:sz w:val="30"/>
-                <w:szCs w:val="30"/>
-              </w:rPr>
-              <w:t xml:space="preserve"> ModificaLibro</w:t>
-            </w:r>
-          </w:p>
-        </w:tc>
-        <w:tc>
-          <w:tcPr>
-            <w:tcW w:w="4986" w:type="dxa"/>
-            <w:tcBorders>
-              <w:left w:val="single" w:sz="4" w:space="0" w:color="000000"/>
-              <w:bottom w:val="single" w:sz="4" w:space="0" w:color="000000"/>
-              <w:right w:val="single" w:sz="4" w:space="0" w:color="000000"/>
-            </w:tcBorders>
-          </w:tcPr>
-          <w:p>
-            <w:pPr>
-              <w:pStyle w:val="Contenutotabella"/>
-              <w:rPr>
-                <w:rFonts w:ascii="Liberation Serif" w:hAnsi="Liberation Serif"/>
-              </w:rPr>
-            </w:pPr>
-            <w:r>
-              <w:rPr>
-                <w:rFonts w:ascii="Liberation Serif" w:hAnsi="Liberation Serif"/>
-              </w:rPr>
               <w:t>Possibilità di modificare i dati di un libro da parte di un amministratore</w:t>
             </w:r>
           </w:p>
@@ -7577,7 +7098,7 @@
     </w:tbl>
     <w:p>
       <w:pPr>
-        <w:pStyle w:val="Normal"/>
+        <w:pStyle w:val="Titolo1"/>
         <w:rPr>
           <w:b/>
           <w:b/>
@@ -7586,13 +7107,14 @@
           <w:szCs w:val="40"/>
         </w:rPr>
       </w:pPr>
+      <w:bookmarkStart w:id="3" w:name="__RefHeading___Toc636_3230510346"/>
+      <w:bookmarkEnd w:id="3"/>
       <w:r>
-        <w:rPr>
-          <w:b/>
-          <w:bCs/>
-          <w:sz w:val="40"/>
-          <w:szCs w:val="40"/>
-        </w:rPr>
+        <w:rPr/>
+        <w:t>U</w:t>
+      </w:r>
+      <w:r>
+        <w:rPr/>
         <w:t>4. REQUISITI NON FUNZIONALI</w:t>
       </w:r>
     </w:p>
@@ -8131,8 +7653,8 @@
           <w:lang w:val="it-IT"/>
         </w:rPr>
       </w:pPr>
-      <w:bookmarkStart w:id="3" w:name="__RefHeading___Toc734_2158806445"/>
-      <w:bookmarkEnd w:id="3"/>
+      <w:bookmarkStart w:id="4" w:name="__RefHeading___Toc734_2158806445"/>
+      <w:bookmarkEnd w:id="4"/>
       <w:r>
         <w:rPr/>
         <w:t>5. TARGET ENVIRONMENT</w:t>
@@ -8913,7 +8435,7 @@
       <w:widowControl/>
       <w:shd w:val="clear" w:fill="auto"/>
       <w:suppressAutoHyphens w:val="true"/>
-      <w:overflowPunct w:val="false"/>
+      <w:overflowPunct w:val="true"/>
       <w:bidi w:val="0"/>
       <w:snapToGrid w:val="true"/>
       <w:spacing w:lineRule="auto" w:line="240" w:before="0" w:after="0"/>
@@ -9127,7 +8649,7 @@
       <w:widowControl/>
       <w:shd w:val="clear" w:fill="auto"/>
       <w:suppressAutoHyphens w:val="true"/>
-      <w:overflowPunct w:val="false"/>
+      <w:overflowPunct w:val="true"/>
       <w:bidi w:val="0"/>
       <w:snapToGrid w:val="true"/>
       <w:spacing w:lineRule="auto" w:line="240" w:before="0" w:after="0"/>
@@ -9197,7 +8719,7 @@
       <w:widowControl/>
       <w:shd w:val="clear" w:fill="auto"/>
       <w:suppressAutoHyphens w:val="true"/>
-      <w:overflowPunct w:val="false"/>
+      <w:overflowPunct w:val="true"/>
       <w:bidi w:val="0"/>
       <w:snapToGrid w:val="true"/>
       <w:spacing w:lineRule="auto" w:line="240" w:before="0" w:after="0"/>
@@ -9273,5 +8795,19 @@
     </w:pPr>
     <w:rPr/>
   </w:style>
+  <w:style w:type="paragraph" w:styleId="Titoloindice">
+    <w:name w:val="TOA Heading"/>
+    <w:basedOn w:val="Titoloindiceanalitico"/>
+    <w:pPr>
+      <w:suppressLineNumbers/>
+      <w:ind w:left="0" w:hanging="0"/>
+    </w:pPr>
+    <w:rPr>
+      <w:b/>
+      <w:bCs/>
+      <w:sz w:val="32"/>
+      <w:szCs w:val="32"/>
+    </w:rPr>
+  </w:style>
 </w:styles>
 </file>
</xml_diff>